<commit_message>
add final_report and final_report_ja
</commit_message>
<xml_diff>
--- a/Final_Assignment/Final_Report.docx
+++ b/Final_Assignment/Final_Report.docx
@@ -4,28 +4,22 @@
   <w:body>
     <w:p>
       <w:pPr>
-        <w:pStyle w:val="a3"/>
-        <w:rPr>
-          <w:rFonts w:asciiTheme="minorHAnsi" w:eastAsiaTheme="minorHAnsi" w:hAnsiTheme="minorHAnsi" w:hint="eastAsia"/>
+        <w:pStyle w:val="a5"/>
+        <w:rPr>
+          <w:rFonts w:eastAsiaTheme="minorHAnsi" w:cstheme="majorBidi"/>
           <w:b/>
           <w:sz w:val="28"/>
-        </w:rPr>
-      </w:pPr>
-      <w:r>
-        <w:rPr>
-          <w:rFonts w:asciiTheme="minorHAnsi" w:eastAsiaTheme="minorHAnsi" w:hAnsiTheme="minorHAnsi" w:hint="eastAsia"/>
+          <w:szCs w:val="32"/>
+        </w:rPr>
+      </w:pPr>
+      <w:r>
+        <w:rPr>
+          <w:rFonts w:eastAsiaTheme="minorHAnsi" w:cstheme="majorBidi"/>
           <w:b/>
           <w:sz w:val="28"/>
-        </w:rPr>
-        <w:t>人口密度と産業</w:t>
-      </w:r>
-      <w:r>
-        <w:rPr>
-          <w:rFonts w:asciiTheme="minorHAnsi" w:eastAsiaTheme="minorHAnsi" w:hAnsiTheme="minorHAnsi" w:hint="eastAsia"/>
-          <w:b/>
-          <w:sz w:val="28"/>
-        </w:rPr>
-        <w:t>別就業割合の相関</w:t>
+          <w:szCs w:val="32"/>
+        </w:rPr>
+        <w:t>Investigation of a solution to the problem of population concentration using visualization</w:t>
       </w:r>
     </w:p>
     <w:p>
@@ -50,6 +44,42 @@
         </w:rPr>
         <w:t>)</w:t>
       </w:r>
+    </w:p>
+    <w:p>
+      <w:pPr>
+        <w:rPr>
+          <w:rFonts w:hint="eastAsia"/>
+          <w:sz w:val="18"/>
+        </w:rPr>
+      </w:pPr>
+      <w:r>
+        <w:rPr>
+          <w:rFonts w:hint="eastAsia"/>
+          <w:sz w:val="18"/>
+        </w:rPr>
+        <w:t>※</w:t>
+      </w:r>
+      <w:r>
+        <w:rPr>
+          <w:sz w:val="18"/>
+        </w:rPr>
+        <w:t>Japanese version:</w:t>
+      </w:r>
+      <w:r>
+        <w:rPr>
+          <w:sz w:val="18"/>
+        </w:rPr>
+        <w:t xml:space="preserve"> </w:t>
+      </w:r>
+      <w:hyperlink r:id="rId8" w:history="1">
+        <w:r>
+          <w:rPr>
+            <w:rStyle w:val="ac"/>
+            <w:sz w:val="18"/>
+          </w:rPr>
+          <w:t>https://10matcho27.github.io/InfoVis2022/Final_Assignment/Final_Report_ja.pdf</w:t>
+        </w:r>
+      </w:hyperlink>
     </w:p>
     <w:p>
       <w:pPr>
@@ -73,84 +103,38 @@
     </w:p>
     <w:p>
       <w:pPr>
+        <w:ind w:firstLineChars="100" w:firstLine="210"/>
+      </w:pPr>
+      <w:r>
+        <w:t xml:space="preserve">Since the end of World War II, urban areas, especially in the three major metropolitan areas, have experienced a continuous influx of population, while </w:t>
+      </w:r>
+      <w:r>
+        <w:t xml:space="preserve">the </w:t>
+      </w:r>
+      <w:r>
+        <w:t>population has been moving out of Hokkaido, Tohoku, and other regions</w:t>
+      </w:r>
+      <w:r>
+        <w:t>.</w:t>
+      </w:r>
+      <w:r>
+        <w:t xml:space="preserve"> In each region, population concentration and depopulation are respective problems.</w:t>
+      </w:r>
+      <w:r>
+        <w:t xml:space="preserve"> </w:t>
+      </w:r>
+      <w:r>
+        <w:t>Noise and environmental problems are occurring in densely populated areas, and marginal settlements are occurring in depopulated areas.</w:t>
+      </w:r>
+      <w:r>
         <w:rPr>
           <w:rFonts w:hint="eastAsia"/>
         </w:rPr>
-      </w:pPr>
-      <w:r>
-        <w:rPr>
-          <w:rFonts w:hint="eastAsia"/>
-        </w:rPr>
-        <w:t>戦後から現在において都市圏では、特に三大都市圏において人口の流入が続き、北海道、東北などからは人口転出が起こっている。</w:t>
-      </w:r>
-      <w:r>
-        <w:rPr>
-          <w:rFonts w:hint="eastAsia"/>
-        </w:rPr>
-        <w:t>それぞれで</w:t>
-      </w:r>
-      <w:r>
-        <w:rPr>
-          <w:rFonts w:hint="eastAsia"/>
-        </w:rPr>
-        <w:t>人口集中・過疎化がそれぞれ問題となっており</w:t>
-      </w:r>
-      <w:r>
-        <w:rPr>
-          <w:rFonts w:hint="eastAsia"/>
-        </w:rPr>
-        <w:t>、</w:t>
-      </w:r>
-      <w:r>
-        <w:rPr>
-          <w:rFonts w:hint="eastAsia"/>
-        </w:rPr>
-        <w:t>人口密集地では騒音・環境問題、過疎地域では限界集落の問題など</w:t>
-      </w:r>
-      <w:r>
-        <w:rPr>
-          <w:rFonts w:hint="eastAsia"/>
-        </w:rPr>
-        <w:t>が</w:t>
-      </w:r>
-      <w:r>
-        <w:rPr>
-          <w:rFonts w:hint="eastAsia"/>
-        </w:rPr>
-        <w:t>ある。</w:t>
-      </w:r>
-      <w:r>
-        <w:rPr>
-          <w:rFonts w:hint="eastAsia"/>
-        </w:rPr>
-        <w:t>本リサーチペーパーでは</w:t>
-      </w:r>
-      <w:r>
-        <w:rPr>
-          <w:rFonts w:hint="eastAsia"/>
-        </w:rPr>
-        <w:t>各都道府県における</w:t>
-      </w:r>
-      <w:r>
-        <w:rPr>
-          <w:rFonts w:hint="eastAsia"/>
-        </w:rPr>
-        <w:t>産業別就業割合</w:t>
-      </w:r>
-      <w:r>
-        <w:rPr>
-          <w:rFonts w:hint="eastAsia"/>
-        </w:rPr>
-        <w:t>と人口密度</w:t>
-      </w:r>
-      <w:r>
-        <w:rPr>
-          <w:rFonts w:hint="eastAsia"/>
-        </w:rPr>
-        <w:t>の相関</w:t>
-      </w:r>
-      <w:bookmarkStart w:id="0" w:name="_GoBack"/>
-      <w:bookmarkEnd w:id="0"/>
+        <w:t xml:space="preserve"> </w:t>
+      </w:r>
+      <w:r>
+        <w:t>This research paper examines ways to solve these problems by visualizing the correlation between the percentage of employment by industry and population density in each prefecture.</w:t>
+      </w:r>
     </w:p>
     <w:p>
       <w:pPr>
@@ -177,469 +161,72 @@
         <w:ind w:firstLineChars="100" w:firstLine="210"/>
       </w:pPr>
       <w:r>
-        <w:t>3</w:t>
+        <w:t>I prepared a map of Japan and a bar graph. The map of Japan is a white to black color map with each prefecture color-coded.</w:t>
+      </w:r>
+      <w:r>
+        <w:t xml:space="preserve"> </w:t>
+      </w:r>
+      <w:r>
+        <w:t>The higher the population density, the darker the black color is, and the lower the population density, the closer to pure white the color is painted.</w:t>
+      </w:r>
+      <w:r>
+        <w:t xml:space="preserve"> </w:t>
+      </w:r>
+      <w:r>
+        <w:t>It also displays a bar graph sorted by prefecture with the highest population density, with the color shading changing with the percentage of each industry employment in each prefecture.</w:t>
+      </w:r>
+      <w:r>
+        <w:t xml:space="preserve"> </w:t>
+      </w:r>
+      <w:r>
+        <w:t>As with the map of Japan, it is drawn with varying shades of color according to proportions.</w:t>
+      </w:r>
+    </w:p>
+    <w:p>
+      <w:pPr>
+        <w:ind w:firstLineChars="100" w:firstLine="210"/>
+      </w:pPr>
+      <w:r>
+        <w:t>The shading of the Japan map is linearly varied, so it is difficult to differentiate between prefectures with extremely low/high population densities.</w:t>
+      </w:r>
+      <w:r>
+        <w:t xml:space="preserve"> </w:t>
+      </w:r>
+      <w:r>
+        <w:t>For this reason</w:t>
+      </w:r>
+      <w:r>
+        <w:t>,</w:t>
+      </w:r>
+      <w:r>
+        <w:t xml:space="preserve"> I have provided a slider for adjusting the range of the color map.</w:t>
       </w:r>
       <w:r>
         <w:rPr>
           <w:rFonts w:hint="eastAsia"/>
         </w:rPr>
-        <w:t>つの潜在空間をプロットする。1つ目は5人分の訓練データを用いて学習を行ったモデルの潜在空間である。2つ目は、同5人のテストデータを入力した場合の潜在空間であり、これは実際の認証において正規ユーザーが認証を試みた場合に対応する。3つ目は学習データにない6人目のデータを入力した場合の潜在空間であり、攻撃者が認証を試みた場合に対応している。</w:t>
-      </w:r>
-    </w:p>
-    <w:p>
-      <w:pPr>
-        <w:ind w:firstLineChars="100" w:firstLine="210"/>
-      </w:pPr>
-      <w:r>
-        <w:rPr>
-          <w:rFonts w:hint="eastAsia"/>
-        </w:rPr>
-        <w:t>また、プロットには下記の機能を搭載している：</w:t>
-      </w:r>
-    </w:p>
-    <w:p>
-      <w:pPr>
-        <w:pStyle w:val="a8"/>
-        <w:numPr>
-          <w:ilvl w:val="0"/>
-          <w:numId w:val="3"/>
-        </w:numPr>
-        <w:ind w:leftChars="0"/>
-      </w:pPr>
-      <w:r>
-        <w:rPr>
-          <w:rFonts w:hint="eastAsia"/>
-        </w:rPr>
-        <w:t>ドラッグによる回転（3画面同期/独立）</w:t>
-      </w:r>
-    </w:p>
-    <w:p>
-      <w:pPr>
-        <w:pStyle w:val="a8"/>
-        <w:numPr>
-          <w:ilvl w:val="0"/>
-          <w:numId w:val="3"/>
-        </w:numPr>
-        <w:ind w:leftChars="0"/>
-      </w:pPr>
-      <w:r>
-        <w:rPr>
-          <w:rFonts w:hint="eastAsia"/>
-        </w:rPr>
-        <w:t>マウスオーバーによる強調表示（注目したい被験者以外を消去）</w:t>
-      </w:r>
-    </w:p>
-    <w:p>
-      <w:pPr>
-        <w:pStyle w:val="a8"/>
-        <w:numPr>
-          <w:ilvl w:val="0"/>
-          <w:numId w:val="3"/>
-        </w:numPr>
-        <w:ind w:leftChars="0"/>
-      </w:pPr>
-      <w:r>
-        <w:rPr>
-          <w:rFonts w:hint="eastAsia"/>
-        </w:rPr>
-        <w:t>訓練データを入力した場合の潜在空間の、各人物の重心座標を中心とした球の表示</w:t>
-      </w:r>
-      <w:r>
-        <w:br/>
-      </w:r>
-      <w:r>
-        <w:rPr>
-          <w:rFonts w:hint="eastAsia"/>
-        </w:rPr>
-        <w:t>（球は基準となる座標からの距離を表し、本人か未知の人物かを分離できそうか確認できる）</w:t>
-      </w:r>
-    </w:p>
-    <w:p>
-      <w:pPr>
-        <w:ind w:firstLineChars="100" w:firstLine="210"/>
-      </w:pPr>
-      <w:r>
-        <w:rPr>
-          <w:rFonts w:hint="eastAsia"/>
-        </w:rPr>
-        <w:t>各機能の例をFig 2に示す。</w:t>
-      </w:r>
-    </w:p>
-    <w:tbl>
-      <w:tblPr>
-        <w:tblStyle w:val="a7"/>
-        <w:tblW w:w="0" w:type="auto"/>
-        <w:jc w:val="center"/>
-        <w:tblBorders>
-          <w:top w:val="none" w:sz="0" w:space="0" w:color="auto"/>
-          <w:left w:val="none" w:sz="0" w:space="0" w:color="auto"/>
-          <w:bottom w:val="none" w:sz="0" w:space="0" w:color="auto"/>
-          <w:right w:val="none" w:sz="0" w:space="0" w:color="auto"/>
-          <w:insideH w:val="none" w:sz="0" w:space="0" w:color="auto"/>
-          <w:insideV w:val="none" w:sz="0" w:space="0" w:color="auto"/>
-        </w:tblBorders>
-        <w:tblLook w:val="04A0" w:firstRow="1" w:lastRow="0" w:firstColumn="1" w:lastColumn="0" w:noHBand="0" w:noVBand="1"/>
-      </w:tblPr>
-      <w:tblGrid>
-        <w:gridCol w:w="4247"/>
-        <w:gridCol w:w="4247"/>
-      </w:tblGrid>
-      <w:tr>
-        <w:trPr>
-          <w:jc w:val="center"/>
-        </w:trPr>
-        <w:tc>
-          <w:tcPr>
-            <w:tcW w:w="4247" w:type="dxa"/>
-          </w:tcPr>
-          <w:p>
-            <w:pPr>
-              <w:jc w:val="center"/>
-            </w:pPr>
-            <w:r>
-              <w:rPr>
-                <w:noProof/>
-              </w:rPr>
-              <w:drawing>
-                <wp:inline distT="0" distB="0" distL="0" distR="0" wp14:anchorId="05A6E154" wp14:editId="6E1F09FC">
-                  <wp:extent cx="2517112" cy="1333348"/>
-                  <wp:effectExtent l="0" t="0" r="0" b="635"/>
-                  <wp:docPr id="5" name="図 5" descr="C:\Users\manabe ayumu\AppData\Local\Microsoft\Windows\INetCache\Content.Word\default.png"/>
-                  <wp:cNvGraphicFramePr>
-                    <a:graphicFrameLocks xmlns:a="http://schemas.openxmlformats.org/drawingml/2006/main" noChangeAspect="1"/>
-                  </wp:cNvGraphicFramePr>
-                  <a:graphic xmlns:a="http://schemas.openxmlformats.org/drawingml/2006/main">
-                    <a:graphicData uri="http://schemas.openxmlformats.org/drawingml/2006/picture">
-                      <pic:pic xmlns:pic="http://schemas.openxmlformats.org/drawingml/2006/picture">
-                        <pic:nvPicPr>
-                          <pic:cNvPr id="0" name="Picture 27" descr="C:\Users\manabe ayumu\AppData\Local\Microsoft\Windows\INetCache\Content.Word\default.png"/>
-                          <pic:cNvPicPr>
-                            <a:picLocks noChangeAspect="1" noChangeArrowheads="1"/>
-                          </pic:cNvPicPr>
-                        </pic:nvPicPr>
-                        <pic:blipFill>
-                          <a:blip r:embed="rId5" cstate="print">
-                            <a:extLst>
-                              <a:ext uri="{28A0092B-C50C-407E-A947-70E740481C1C}">
-                                <a14:useLocalDpi xmlns:a14="http://schemas.microsoft.com/office/drawing/2010/main" val="0"/>
-                              </a:ext>
-                            </a:extLst>
-                          </a:blip>
-                          <a:srcRect/>
-                          <a:stretch>
-                            <a:fillRect/>
-                          </a:stretch>
-                        </pic:blipFill>
-                        <pic:spPr bwMode="auto">
-                          <a:xfrm>
-                            <a:off x="0" y="0"/>
-                            <a:ext cx="2551214" cy="1351413"/>
-                          </a:xfrm>
-                          <a:prstGeom prst="rect">
-                            <a:avLst/>
-                          </a:prstGeom>
-                          <a:noFill/>
-                          <a:ln>
-                            <a:noFill/>
-                          </a:ln>
-                        </pic:spPr>
-                      </pic:pic>
-                    </a:graphicData>
-                  </a:graphic>
-                </wp:inline>
-              </w:drawing>
-            </w:r>
-          </w:p>
-          <w:p>
-            <w:pPr>
-              <w:pStyle w:val="a8"/>
-              <w:numPr>
-                <w:ilvl w:val="0"/>
-                <w:numId w:val="2"/>
-              </w:numPr>
-              <w:ind w:leftChars="0"/>
-              <w:jc w:val="center"/>
-            </w:pPr>
-            <w:r>
-              <w:rPr>
-                <w:rFonts w:hint="eastAsia"/>
-              </w:rPr>
-              <w:t>default</w:t>
-            </w:r>
-          </w:p>
-        </w:tc>
-        <w:tc>
-          <w:tcPr>
-            <w:tcW w:w="4247" w:type="dxa"/>
-          </w:tcPr>
-          <w:p>
-            <w:pPr>
-              <w:jc w:val="center"/>
-            </w:pPr>
-            <w:r>
-              <w:rPr>
-                <w:noProof/>
-              </w:rPr>
-              <w:drawing>
-                <wp:inline distT="0" distB="0" distL="0" distR="0" wp14:anchorId="37CF0AC6" wp14:editId="1CDD1C15">
-                  <wp:extent cx="2470160" cy="1353608"/>
-                  <wp:effectExtent l="0" t="0" r="6350" b="0"/>
-                  <wp:docPr id="6" name="図 6" descr="C:\Users\manabe ayumu\AppData\Local\Microsoft\Windows\INetCache\Content.Word\threshold.png"/>
-                  <wp:cNvGraphicFramePr>
-                    <a:graphicFrameLocks xmlns:a="http://schemas.openxmlformats.org/drawingml/2006/main" noChangeAspect="1"/>
-                  </wp:cNvGraphicFramePr>
-                  <a:graphic xmlns:a="http://schemas.openxmlformats.org/drawingml/2006/main">
-                    <a:graphicData uri="http://schemas.openxmlformats.org/drawingml/2006/picture">
-                      <pic:pic xmlns:pic="http://schemas.openxmlformats.org/drawingml/2006/picture">
-                        <pic:nvPicPr>
-                          <pic:cNvPr id="0" name="Picture 18" descr="C:\Users\manabe ayumu\AppData\Local\Microsoft\Windows\INetCache\Content.Word\threshold.png"/>
-                          <pic:cNvPicPr>
-                            <a:picLocks noChangeAspect="1" noChangeArrowheads="1"/>
-                          </pic:cNvPicPr>
-                        </pic:nvPicPr>
-                        <pic:blipFill>
-                          <a:blip r:embed="rId6" cstate="print">
-                            <a:extLst>
-                              <a:ext uri="{28A0092B-C50C-407E-A947-70E740481C1C}">
-                                <a14:useLocalDpi xmlns:a14="http://schemas.microsoft.com/office/drawing/2010/main" val="0"/>
-                              </a:ext>
-                            </a:extLst>
-                          </a:blip>
-                          <a:srcRect/>
-                          <a:stretch>
-                            <a:fillRect/>
-                          </a:stretch>
-                        </pic:blipFill>
-                        <pic:spPr bwMode="auto">
-                          <a:xfrm>
-                            <a:off x="0" y="0"/>
-                            <a:ext cx="2551146" cy="1397987"/>
-                          </a:xfrm>
-                          <a:prstGeom prst="rect">
-                            <a:avLst/>
-                          </a:prstGeom>
-                          <a:noFill/>
-                          <a:ln>
-                            <a:noFill/>
-                          </a:ln>
-                        </pic:spPr>
-                      </pic:pic>
-                    </a:graphicData>
-                  </a:graphic>
-                </wp:inline>
-              </w:drawing>
-            </w:r>
-          </w:p>
-          <w:p>
-            <w:pPr>
-              <w:pStyle w:val="a8"/>
-              <w:numPr>
-                <w:ilvl w:val="0"/>
-                <w:numId w:val="2"/>
-              </w:numPr>
-              <w:ind w:leftChars="0"/>
-              <w:jc w:val="center"/>
-            </w:pPr>
-            <w:r>
-              <w:rPr>
-                <w:rFonts w:hint="eastAsia"/>
-              </w:rPr>
-              <w:t>threshold display</w:t>
-            </w:r>
-          </w:p>
-        </w:tc>
-      </w:tr>
-      <w:tr>
-        <w:trPr>
-          <w:jc w:val="center"/>
-        </w:trPr>
-        <w:tc>
-          <w:tcPr>
-            <w:tcW w:w="4247" w:type="dxa"/>
-          </w:tcPr>
-          <w:p>
-            <w:pPr>
-              <w:jc w:val="center"/>
-            </w:pPr>
-            <w:r>
-              <w:rPr>
-                <w:noProof/>
-              </w:rPr>
-              <w:lastRenderedPageBreak/>
-              <w:drawing>
-                <wp:inline distT="0" distB="0" distL="0" distR="0" wp14:anchorId="698B1669" wp14:editId="17E7B09C">
-                  <wp:extent cx="2486845" cy="1361551"/>
-                  <wp:effectExtent l="0" t="0" r="8890" b="0"/>
-                  <wp:docPr id="7" name="図 7" descr="C:\Users\manabe ayumu\AppData\Local\Microsoft\Windows\INetCache\Content.Word\hover.png"/>
-                  <wp:cNvGraphicFramePr>
-                    <a:graphicFrameLocks xmlns:a="http://schemas.openxmlformats.org/drawingml/2006/main" noChangeAspect="1"/>
-                  </wp:cNvGraphicFramePr>
-                  <a:graphic xmlns:a="http://schemas.openxmlformats.org/drawingml/2006/main">
-                    <a:graphicData uri="http://schemas.openxmlformats.org/drawingml/2006/picture">
-                      <pic:pic xmlns:pic="http://schemas.openxmlformats.org/drawingml/2006/picture">
-                        <pic:nvPicPr>
-                          <pic:cNvPr id="0" name="Picture 20" descr="C:\Users\manabe ayumu\AppData\Local\Microsoft\Windows\INetCache\Content.Word\hover.png"/>
-                          <pic:cNvPicPr>
-                            <a:picLocks noChangeAspect="1" noChangeArrowheads="1"/>
-                          </pic:cNvPicPr>
-                        </pic:nvPicPr>
-                        <pic:blipFill>
-                          <a:blip r:embed="rId7" cstate="print">
-                            <a:extLst>
-                              <a:ext uri="{28A0092B-C50C-407E-A947-70E740481C1C}">
-                                <a14:useLocalDpi xmlns:a14="http://schemas.microsoft.com/office/drawing/2010/main" val="0"/>
-                              </a:ext>
-                            </a:extLst>
-                          </a:blip>
-                          <a:srcRect/>
-                          <a:stretch>
-                            <a:fillRect/>
-                          </a:stretch>
-                        </pic:blipFill>
-                        <pic:spPr bwMode="auto">
-                          <a:xfrm>
-                            <a:off x="0" y="0"/>
-                            <a:ext cx="2532122" cy="1386340"/>
-                          </a:xfrm>
-                          <a:prstGeom prst="rect">
-                            <a:avLst/>
-                          </a:prstGeom>
-                          <a:noFill/>
-                          <a:ln>
-                            <a:noFill/>
-                          </a:ln>
-                        </pic:spPr>
-                      </pic:pic>
-                    </a:graphicData>
-                  </a:graphic>
-                </wp:inline>
-              </w:drawing>
-            </w:r>
-          </w:p>
-          <w:p>
-            <w:pPr>
-              <w:pStyle w:val="a8"/>
-              <w:numPr>
-                <w:ilvl w:val="0"/>
-                <w:numId w:val="2"/>
-              </w:numPr>
-              <w:ind w:leftChars="0"/>
-              <w:jc w:val="center"/>
-            </w:pPr>
-            <w:r>
-              <w:t>h</w:t>
-            </w:r>
-            <w:r>
-              <w:t>over</w:t>
-            </w:r>
-            <w:r>
-              <w:t>ed</w:t>
-            </w:r>
-            <w:r>
-              <w:t xml:space="preserve"> to refine</w:t>
-            </w:r>
-          </w:p>
-        </w:tc>
-        <w:tc>
-          <w:tcPr>
-            <w:tcW w:w="4247" w:type="dxa"/>
-          </w:tcPr>
-          <w:p>
-            <w:pPr>
-              <w:jc w:val="center"/>
-            </w:pPr>
-            <w:r>
-              <w:rPr>
-                <w:noProof/>
-              </w:rPr>
-              <w:drawing>
-                <wp:inline distT="0" distB="0" distL="0" distR="0" wp14:anchorId="2E6F0AD1" wp14:editId="74FECBF7">
-                  <wp:extent cx="2514032" cy="1371600"/>
-                  <wp:effectExtent l="0" t="0" r="635" b="0"/>
-                  <wp:docPr id="8" name="図 8" descr="C:\Users\manabe ayumu\AppData\Local\Microsoft\Windows\INetCache\Content.Word\angle.png"/>
-                  <wp:cNvGraphicFramePr>
-                    <a:graphicFrameLocks xmlns:a="http://schemas.openxmlformats.org/drawingml/2006/main" noChangeAspect="1"/>
-                  </wp:cNvGraphicFramePr>
-                  <a:graphic xmlns:a="http://schemas.openxmlformats.org/drawingml/2006/main">
-                    <a:graphicData uri="http://schemas.openxmlformats.org/drawingml/2006/picture">
-                      <pic:pic xmlns:pic="http://schemas.openxmlformats.org/drawingml/2006/picture">
-                        <pic:nvPicPr>
-                          <pic:cNvPr id="0" name="Picture 22" descr="C:\Users\manabe ayumu\AppData\Local\Microsoft\Windows\INetCache\Content.Word\angle.png"/>
-                          <pic:cNvPicPr>
-                            <a:picLocks noChangeAspect="1" noChangeArrowheads="1"/>
-                          </pic:cNvPicPr>
-                        </pic:nvPicPr>
-                        <pic:blipFill>
-                          <a:blip r:embed="rId8" cstate="print">
-                            <a:extLst>
-                              <a:ext uri="{28A0092B-C50C-407E-A947-70E740481C1C}">
-                                <a14:useLocalDpi xmlns:a14="http://schemas.microsoft.com/office/drawing/2010/main" val="0"/>
-                              </a:ext>
-                            </a:extLst>
-                          </a:blip>
-                          <a:srcRect/>
-                          <a:stretch>
-                            <a:fillRect/>
-                          </a:stretch>
-                        </pic:blipFill>
-                        <pic:spPr bwMode="auto">
-                          <a:xfrm>
-                            <a:off x="0" y="0"/>
-                            <a:ext cx="2567377" cy="1400704"/>
-                          </a:xfrm>
-                          <a:prstGeom prst="rect">
-                            <a:avLst/>
-                          </a:prstGeom>
-                          <a:noFill/>
-                          <a:ln>
-                            <a:noFill/>
-                          </a:ln>
-                        </pic:spPr>
-                      </pic:pic>
-                    </a:graphicData>
-                  </a:graphic>
-                </wp:inline>
-              </w:drawing>
-            </w:r>
-          </w:p>
-          <w:p>
-            <w:pPr>
-              <w:pStyle w:val="a8"/>
-              <w:numPr>
-                <w:ilvl w:val="0"/>
-                <w:numId w:val="2"/>
-              </w:numPr>
-              <w:ind w:leftChars="0"/>
-              <w:jc w:val="center"/>
-            </w:pPr>
-            <w:r>
-              <w:t>c</w:t>
-            </w:r>
-            <w:r>
-              <w:t>hange angles and thresholds</w:t>
-            </w:r>
-          </w:p>
-        </w:tc>
-      </w:tr>
-    </w:tbl>
-    <w:p>
-      <w:pPr>
-        <w:jc w:val="center"/>
-        <w:rPr>
-          <w:b/>
-        </w:rPr>
-      </w:pPr>
-      <w:r>
-        <w:rPr>
-          <w:b/>
-        </w:rPr>
-        <w:t xml:space="preserve">Fig 2  </w:t>
-      </w:r>
-      <w:r>
-        <w:rPr>
-          <w:b/>
-        </w:rPr>
-        <w:t>Examples of interactive operations</w:t>
+        <w:t xml:space="preserve"> </w:t>
+      </w:r>
+      <w:r>
+        <w:t>Moving the slider to the left or right makes it easier to distinguish areas of extremely low/high population density.</w:t>
+      </w:r>
+      <w:r>
+        <w:t xml:space="preserve"> </w:t>
+      </w:r>
+      <w:r>
+        <w:t xml:space="preserve">You can also move that map by dragging and </w:t>
+      </w:r>
+      <w:r>
+        <w:t>zooming</w:t>
+      </w:r>
+      <w:r>
+        <w:t xml:space="preserve"> in and out with the mouse wheel. The population density of each prefecture is displayed in a tooltip by mouse-over.</w:t>
+      </w:r>
+      <w:r>
+        <w:t xml:space="preserve"> </w:t>
+      </w:r>
+      <w:r>
+        <w:t>The color map of the bar graph changes as each industry button is pressed, and the percentage of the industry for that button is indicated by the shade of the bar graph.</w:t>
       </w:r>
     </w:p>
     <w:p>
@@ -656,45 +243,101 @@
       </w:pPr>
       <w:r>
         <w:rPr>
+          <w:rFonts w:asciiTheme="minorHAnsi" w:eastAsiaTheme="minorHAnsi" w:hAnsiTheme="minorHAnsi" w:hint="eastAsia"/>
+          <w:b/>
+        </w:rPr>
+        <w:t>Re</w:t>
+      </w:r>
+      <w:r>
+        <w:rPr>
           <w:rFonts w:asciiTheme="minorHAnsi" w:eastAsiaTheme="minorHAnsi" w:hAnsiTheme="minorHAnsi"/>
           <w:b/>
         </w:rPr>
-        <w:t>Result</w:t>
-      </w:r>
-    </w:p>
-    <w:p>
-      <w:pPr>
-        <w:ind w:firstLineChars="100" w:firstLine="210"/>
-      </w:pPr>
+        <w:t>sult</w:t>
+      </w:r>
+      <w:r>
+        <w:rPr>
+          <w:rFonts w:asciiTheme="minorHAnsi" w:eastAsiaTheme="minorHAnsi" w:hAnsiTheme="minorHAnsi" w:hint="eastAsia"/>
+          <w:b/>
+        </w:rPr>
+        <w:t>・D</w:t>
+      </w:r>
+      <w:r>
+        <w:rPr>
+          <w:rFonts w:asciiTheme="minorHAnsi" w:eastAsiaTheme="minorHAnsi" w:hAnsiTheme="minorHAnsi"/>
+          <w:b/>
+        </w:rPr>
+        <w:t>iscussion</w:t>
+      </w:r>
+    </w:p>
+    <w:p>
       <w:r>
         <w:rPr>
           <w:rFonts w:hint="eastAsia"/>
         </w:rPr>
-        <w:t>未知の人物は、すべて被験者2と被験者4として分類器によって分類された。しきい値（図中の球の半径に対応）を1.3としたときと2.0としたときの、被験者２と被験者４に分類されたデータのプロットをFig</w:t>
-      </w:r>
-      <w:r>
-        <w:t xml:space="preserve"> 3 - Fig 6</w:t>
+        <w:t xml:space="preserve">　</w:t>
+      </w:r>
+      <w:r>
+        <w:t xml:space="preserve">The visualization results </w:t>
+      </w:r>
+      <w:r>
+        <w:t xml:space="preserve">in Fig 1 </w:t>
+      </w:r>
+      <w:r>
+        <w:t xml:space="preserve">show a negative correlation: the percentage of primary industry workers is lower in areas with high population density, and conversely higher in areas </w:t>
+      </w:r>
+      <w:r>
+        <w:lastRenderedPageBreak/>
+        <w:t>with low population density.</w:t>
       </w:r>
       <w:r>
         <w:rPr>
           <w:rFonts w:hint="eastAsia"/>
         </w:rPr>
-        <w:t>に示す。</w:t>
-      </w:r>
-    </w:p>
-    <w:p>
-      <w:pPr>
-        <w:jc w:val="center"/>
-      </w:pPr>
+        <w:t xml:space="preserve"> </w:t>
+      </w:r>
+      <w:r>
+        <w:t xml:space="preserve">On the other hand, </w:t>
+      </w:r>
+      <w:r>
+        <w:t>a</w:t>
+      </w:r>
+      <w:r>
+        <w:t>s shown in Fig</w:t>
+      </w:r>
+      <w:r>
+        <w:t xml:space="preserve">2, </w:t>
+      </w:r>
+      <w:r>
+        <w:t>a positive correlation was found between population density and tertiary industry.</w:t>
+      </w:r>
+      <w:r>
+        <w:rPr>
+          <w:rFonts w:hint="eastAsia"/>
+        </w:rPr>
+        <w:t xml:space="preserve"> </w:t>
+      </w:r>
+      <w:r>
+        <w:t>Population density is extremely high in Tokyo, Osaka, Aichi</w:t>
+      </w:r>
+      <w:r>
+        <w:t>,</w:t>
+      </w:r>
+      <w:r>
+        <w:t xml:space="preserve"> and surrounding areas, and extremely low in Tohoku and Hokkaido.</w:t>
+      </w:r>
+    </w:p>
+    <w:p/>
+    <w:p>
       <w:r>
         <w:rPr>
           <w:noProof/>
         </w:rPr>
         <w:drawing>
-          <wp:inline distT="0" distB="0" distL="0" distR="0">
-            <wp:extent cx="4211955" cy="2035175"/>
-            <wp:effectExtent l="0" t="0" r="0" b="3175"/>
-            <wp:docPr id="4" name="図 4" descr="th13_blue"/>
+          <wp:inline distT="0" distB="0" distL="0" distR="0" wp14:anchorId="647DC84D" wp14:editId="528198CD">
+            <wp:extent cx="5400040" cy="1732280"/>
+            <wp:effectExtent l="0" t="0" r="0" b="1270"/>
+            <wp:docPr id="1" name="図 1"/>
             <wp:cNvGraphicFramePr>
               <a:graphicFrameLocks xmlns:a="http://schemas.openxmlformats.org/drawingml/2006/main" noChangeAspect="1"/>
             </wp:cNvGraphicFramePr>
@@ -702,36 +345,23 @@
               <a:graphicData uri="http://schemas.openxmlformats.org/drawingml/2006/picture">
                 <pic:pic xmlns:pic="http://schemas.openxmlformats.org/drawingml/2006/picture">
                   <pic:nvPicPr>
-                    <pic:cNvPr id="0" name="Picture 1" descr="th13_blue"/>
-                    <pic:cNvPicPr>
-                      <a:picLocks noChangeAspect="1" noChangeArrowheads="1"/>
-                    </pic:cNvPicPr>
+                    <pic:cNvPr id="1" name=""/>
+                    <pic:cNvPicPr/>
                   </pic:nvPicPr>
                   <pic:blipFill>
-                    <a:blip r:embed="rId9" cstate="print">
-                      <a:extLst>
-                        <a:ext uri="{28A0092B-C50C-407E-A947-70E740481C1C}">
-                          <a14:useLocalDpi xmlns:a14="http://schemas.microsoft.com/office/drawing/2010/main" val="0"/>
-                        </a:ext>
-                      </a:extLst>
-                    </a:blip>
-                    <a:srcRect/>
+                    <a:blip r:embed="rId9"/>
                     <a:stretch>
                       <a:fillRect/>
                     </a:stretch>
                   </pic:blipFill>
-                  <pic:spPr bwMode="auto">
+                  <pic:spPr>
                     <a:xfrm>
                       <a:off x="0" y="0"/>
-                      <a:ext cx="4211955" cy="2035175"/>
+                      <a:ext cx="5400040" cy="1732280"/>
                     </a:xfrm>
                     <a:prstGeom prst="rect">
                       <a:avLst/>
                     </a:prstGeom>
-                    <a:noFill/>
-                    <a:ln>
-                      <a:noFill/>
-                    </a:ln>
                   </pic:spPr>
                 </pic:pic>
               </a:graphicData>
@@ -743,30 +373,44 @@
     <w:p>
       <w:pPr>
         <w:jc w:val="center"/>
-        <w:rPr>
-          <w:b/>
-        </w:rPr>
-      </w:pPr>
-      <w:r>
-        <w:rPr>
-          <w:b/>
-        </w:rPr>
-        <w:t>Fig 3  Data predicted to be subject 2 (threshold=1.3)</w:t>
+      </w:pPr>
+      <w:r>
+        <w:rPr>
+          <w:rFonts w:hint="eastAsia"/>
+        </w:rPr>
+        <w:t>F</w:t>
+      </w:r>
+      <w:r>
+        <w:t xml:space="preserve">ig </w:t>
+      </w:r>
+      <w:r>
+        <w:t>1</w:t>
+      </w:r>
+      <w:r>
+        <w:t xml:space="preserve">. </w:t>
+      </w:r>
+      <w:r>
+        <w:t>Correlation between primary industry and population density</w:t>
       </w:r>
     </w:p>
     <w:p>
       <w:pPr>
         <w:jc w:val="center"/>
       </w:pPr>
+    </w:p>
+    <w:p>
+      <w:pPr>
+        <w:jc w:val="center"/>
+      </w:pPr>
       <w:r>
         <w:rPr>
           <w:noProof/>
         </w:rPr>
         <w:drawing>
-          <wp:inline distT="0" distB="0" distL="0" distR="0">
-            <wp:extent cx="4589780" cy="2194560"/>
-            <wp:effectExtent l="0" t="0" r="1270" b="0"/>
-            <wp:docPr id="3" name="図 3" descr="th13_green"/>
+          <wp:inline distT="0" distB="0" distL="0" distR="0" wp14:anchorId="37BEB839" wp14:editId="2AAE22C6">
+            <wp:extent cx="5400040" cy="1710690"/>
+            <wp:effectExtent l="0" t="0" r="0" b="3810"/>
+            <wp:docPr id="22" name="図 22"/>
             <wp:cNvGraphicFramePr>
               <a:graphicFrameLocks xmlns:a="http://schemas.openxmlformats.org/drawingml/2006/main" noChangeAspect="1"/>
             </wp:cNvGraphicFramePr>
@@ -774,36 +418,23 @@
               <a:graphicData uri="http://schemas.openxmlformats.org/drawingml/2006/picture">
                 <pic:pic xmlns:pic="http://schemas.openxmlformats.org/drawingml/2006/picture">
                   <pic:nvPicPr>
-                    <pic:cNvPr id="0" name="Picture 2" descr="th13_green"/>
-                    <pic:cNvPicPr>
-                      <a:picLocks noChangeAspect="1" noChangeArrowheads="1"/>
-                    </pic:cNvPicPr>
+                    <pic:cNvPr id="1" name=""/>
+                    <pic:cNvPicPr/>
                   </pic:nvPicPr>
                   <pic:blipFill>
-                    <a:blip r:embed="rId10" cstate="print">
-                      <a:extLst>
-                        <a:ext uri="{28A0092B-C50C-407E-A947-70E740481C1C}">
-                          <a14:useLocalDpi xmlns:a14="http://schemas.microsoft.com/office/drawing/2010/main" val="0"/>
-                        </a:ext>
-                      </a:extLst>
-                    </a:blip>
-                    <a:srcRect/>
+                    <a:blip r:embed="rId10"/>
                     <a:stretch>
                       <a:fillRect/>
                     </a:stretch>
                   </pic:blipFill>
-                  <pic:spPr bwMode="auto">
+                  <pic:spPr>
                     <a:xfrm>
                       <a:off x="0" y="0"/>
-                      <a:ext cx="4589780" cy="2194560"/>
+                      <a:ext cx="5400040" cy="1710690"/>
                     </a:xfrm>
                     <a:prstGeom prst="rect">
                       <a:avLst/>
                     </a:prstGeom>
-                    <a:noFill/>
-                    <a:ln>
-                      <a:noFill/>
-                    </a:ln>
                   </pic:spPr>
                 </pic:pic>
               </a:graphicData>
@@ -811,185 +442,31 @@
           </wp:inline>
         </w:drawing>
       </w:r>
+      <w:r>
+        <w:rPr>
+          <w:rFonts w:hint="eastAsia"/>
+        </w:rPr>
+        <w:t xml:space="preserve"> </w:t>
+      </w:r>
+      <w:r>
+        <w:rPr>
+          <w:rFonts w:hint="eastAsia"/>
+        </w:rPr>
+        <w:t>F</w:t>
+      </w:r>
+      <w:r>
+        <w:t xml:space="preserve">ig 2. </w:t>
+      </w:r>
+      <w:r>
+        <w:t>Correlation between tertiary industry and population density</w:t>
+      </w:r>
     </w:p>
     <w:p>
       <w:pPr>
         <w:jc w:val="center"/>
-        <w:rPr>
-          <w:b/>
-        </w:rPr>
-      </w:pPr>
-      <w:r>
-        <w:rPr>
-          <w:rFonts w:hint="eastAsia"/>
-          <w:b/>
-        </w:rPr>
-        <w:t xml:space="preserve">Fig 4  </w:t>
-      </w:r>
-      <w:r>
-        <w:rPr>
-          <w:b/>
-        </w:rPr>
-        <w:t>Data predicted to be subject 4 (threshold=1.3)</w:t>
-      </w:r>
-    </w:p>
-    <w:p>
-      <w:pPr>
-        <w:jc w:val="center"/>
-      </w:pPr>
-    </w:p>
-    <w:p>
-      <w:pPr>
-        <w:jc w:val="center"/>
-      </w:pPr>
-      <w:r>
-        <w:rPr>
-          <w:noProof/>
-        </w:rPr>
-        <w:lastRenderedPageBreak/>
-        <w:drawing>
-          <wp:inline distT="0" distB="0" distL="0" distR="0">
-            <wp:extent cx="4613275" cy="2200275"/>
-            <wp:effectExtent l="0" t="0" r="0" b="9525"/>
-            <wp:docPr id="2" name="図 2" descr="th2_blue"/>
-            <wp:cNvGraphicFramePr>
-              <a:graphicFrameLocks xmlns:a="http://schemas.openxmlformats.org/drawingml/2006/main" noChangeAspect="1"/>
-            </wp:cNvGraphicFramePr>
-            <a:graphic xmlns:a="http://schemas.openxmlformats.org/drawingml/2006/main">
-              <a:graphicData uri="http://schemas.openxmlformats.org/drawingml/2006/picture">
-                <pic:pic xmlns:pic="http://schemas.openxmlformats.org/drawingml/2006/picture">
-                  <pic:nvPicPr>
-                    <pic:cNvPr id="0" name="Picture 3" descr="th2_blue"/>
-                    <pic:cNvPicPr>
-                      <a:picLocks noChangeAspect="1" noChangeArrowheads="1"/>
-                    </pic:cNvPicPr>
-                  </pic:nvPicPr>
-                  <pic:blipFill>
-                    <a:blip r:embed="rId11" cstate="print">
-                      <a:extLst>
-                        <a:ext uri="{28A0092B-C50C-407E-A947-70E740481C1C}">
-                          <a14:useLocalDpi xmlns:a14="http://schemas.microsoft.com/office/drawing/2010/main" val="0"/>
-                        </a:ext>
-                      </a:extLst>
-                    </a:blip>
-                    <a:srcRect/>
-                    <a:stretch>
-                      <a:fillRect/>
-                    </a:stretch>
-                  </pic:blipFill>
-                  <pic:spPr bwMode="auto">
-                    <a:xfrm>
-                      <a:off x="0" y="0"/>
-                      <a:ext cx="4613275" cy="2200275"/>
-                    </a:xfrm>
-                    <a:prstGeom prst="rect">
-                      <a:avLst/>
-                    </a:prstGeom>
-                    <a:noFill/>
-                    <a:ln>
-                      <a:noFill/>
-                    </a:ln>
-                  </pic:spPr>
-                </pic:pic>
-              </a:graphicData>
-            </a:graphic>
-          </wp:inline>
-        </w:drawing>
-      </w:r>
-    </w:p>
-    <w:p>
-      <w:pPr>
-        <w:jc w:val="center"/>
-        <w:rPr>
-          <w:b/>
-        </w:rPr>
-      </w:pPr>
-      <w:r>
-        <w:rPr>
-          <w:rFonts w:hint="eastAsia"/>
-          <w:b/>
-        </w:rPr>
-        <w:t>Fig 5</w:t>
-      </w:r>
-      <w:r>
-        <w:rPr>
-          <w:b/>
-        </w:rPr>
-        <w:t xml:space="preserve">  Data predicted to be subject 2 (threshold=2.0)</w:t>
-      </w:r>
-    </w:p>
-    <w:p>
-      <w:pPr>
-        <w:jc w:val="center"/>
-      </w:pPr>
-      <w:r>
-        <w:rPr>
-          <w:noProof/>
-        </w:rPr>
-        <w:drawing>
-          <wp:inline distT="0" distB="0" distL="0" distR="0">
-            <wp:extent cx="4737100" cy="2289175"/>
-            <wp:effectExtent l="0" t="0" r="6350" b="0"/>
-            <wp:docPr id="1" name="図 1" descr="th2_green"/>
-            <wp:cNvGraphicFramePr>
-              <a:graphicFrameLocks xmlns:a="http://schemas.openxmlformats.org/drawingml/2006/main" noChangeAspect="1"/>
-            </wp:cNvGraphicFramePr>
-            <a:graphic xmlns:a="http://schemas.openxmlformats.org/drawingml/2006/main">
-              <a:graphicData uri="http://schemas.openxmlformats.org/drawingml/2006/picture">
-                <pic:pic xmlns:pic="http://schemas.openxmlformats.org/drawingml/2006/picture">
-                  <pic:nvPicPr>
-                    <pic:cNvPr id="0" name="Picture 4" descr="th2_green"/>
-                    <pic:cNvPicPr>
-                      <a:picLocks noChangeAspect="1" noChangeArrowheads="1"/>
-                    </pic:cNvPicPr>
-                  </pic:nvPicPr>
-                  <pic:blipFill>
-                    <a:blip r:embed="rId12" cstate="print">
-                      <a:extLst>
-                        <a:ext uri="{28A0092B-C50C-407E-A947-70E740481C1C}">
-                          <a14:useLocalDpi xmlns:a14="http://schemas.microsoft.com/office/drawing/2010/main" val="0"/>
-                        </a:ext>
-                      </a:extLst>
-                    </a:blip>
-                    <a:srcRect/>
-                    <a:stretch>
-                      <a:fillRect/>
-                    </a:stretch>
-                  </pic:blipFill>
-                  <pic:spPr bwMode="auto">
-                    <a:xfrm>
-                      <a:off x="0" y="0"/>
-                      <a:ext cx="4737100" cy="2289175"/>
-                    </a:xfrm>
-                    <a:prstGeom prst="rect">
-                      <a:avLst/>
-                    </a:prstGeom>
-                    <a:noFill/>
-                    <a:ln>
-                      <a:noFill/>
-                    </a:ln>
-                  </pic:spPr>
-                </pic:pic>
-              </a:graphicData>
-            </a:graphic>
-          </wp:inline>
-        </w:drawing>
-      </w:r>
-    </w:p>
-    <w:p>
-      <w:pPr>
-        <w:jc w:val="center"/>
-        <w:rPr>
-          <w:b/>
-        </w:rPr>
-      </w:pPr>
-      <w:r>
-        <w:rPr>
-          <w:b/>
-        </w:rPr>
-        <w:t>Fig 6  Data predicted to be subject 4 (threshold=2.0)</w:t>
-      </w:r>
-    </w:p>
+      </w:pPr>
+    </w:p>
+    <w:p/>
     <w:p>
       <w:pPr>
         <w:pStyle w:val="1"/>
@@ -1007,7 +484,7 @@
           <w:rFonts w:asciiTheme="minorHAnsi" w:eastAsiaTheme="minorHAnsi" w:hAnsiTheme="minorHAnsi"/>
           <w:b/>
         </w:rPr>
-        <w:t>Discussion</w:t>
+        <w:t>Conclusion</w:t>
       </w:r>
     </w:p>
     <w:p>
@@ -1015,133 +492,29 @@
         <w:ind w:firstLineChars="100" w:firstLine="210"/>
       </w:pPr>
       <w:r>
+        <w:t>In my opinion, in order to prevent population concentration and depopulation, it is desirable to develop the tertiary industry, i.e., the service industry, such as tourism, utilizing the primary industry in the area.</w:t>
+      </w:r>
+      <w:r>
+        <w:t xml:space="preserve"> </w:t>
+      </w:r>
+      <w:r>
+        <w:t>I believe that at first, by developing and revitalizing the area by local residents, the population concentrated in the three major metropolitan areas will return to the countryside.</w:t>
+      </w:r>
+    </w:p>
+    <w:p>
+      <w:pPr>
+        <w:ind w:firstLineChars="100" w:firstLine="210"/>
+      </w:pPr>
+    </w:p>
+    <w:p>
+      <w:pPr>
+        <w:ind w:firstLineChars="100" w:firstLine="210"/>
         <w:rPr>
           <w:rFonts w:hint="eastAsia"/>
         </w:rPr>
-        <w:t>Fig</w:t>
-      </w:r>
-      <w:r>
-        <w:t xml:space="preserve"> 3 – Fig. 6</w:t>
-      </w:r>
-      <w:r>
-        <w:rPr>
-          <w:rFonts w:hint="eastAsia"/>
-        </w:rPr>
-        <w:t>より、(</w:t>
-      </w:r>
-      <w:r>
-        <w:t>a</w:t>
-      </w:r>
-      <w:r>
-        <w:rPr>
-          <w:rFonts w:hint="eastAsia"/>
-        </w:rPr>
-        <w:t>)訓練データ、(</w:t>
-      </w:r>
-      <w:r>
-        <w:t>b</w:t>
-      </w:r>
-      <w:r>
-        <w:rPr>
-          <w:rFonts w:hint="eastAsia"/>
-        </w:rPr>
-        <w:t>)テストデータ、(</w:t>
-      </w:r>
-      <w:r>
-        <w:t>c</w:t>
-      </w:r>
-      <w:r>
-        <w:rPr>
-          <w:rFonts w:hint="eastAsia"/>
-        </w:rPr>
-        <w:t>)未知の人物のデータの順に、潜在変数が原点付近に偏って分布する傾向が確認できた。これは、訓練データとの差異が大きいデータの潜在変数ほど原点付近に分布するという性質があることを示している。つまり、訓練データの潜在変数の重心からの距離によって、本人か否かを判別することができる可能性は存在する。</w:t>
-      </w:r>
-    </w:p>
-    <w:p>
-      <w:pPr>
-        <w:ind w:firstLineChars="100" w:firstLine="210"/>
-      </w:pPr>
-      <w:r>
-        <w:rPr>
-          <w:rFonts w:hint="eastAsia"/>
-        </w:rPr>
-        <w:t>次に、100%分離できるようなしきい値が存在するかどうかを確認する。Fig 3より、基準座標から1.3の距離をしきい値とすると、実際に被験者2であるデータ(図中(</w:t>
-      </w:r>
-      <w:r>
-        <w:t>a</w:t>
-      </w:r>
-      <w:r>
-        <w:rPr>
-          <w:rFonts w:hint="eastAsia"/>
-        </w:rPr>
-        <w:t>)と(</w:t>
-      </w:r>
-      <w:r>
-        <w:t>b</w:t>
-      </w:r>
-      <w:r>
-        <w:rPr>
-          <w:rFonts w:hint="eastAsia"/>
-        </w:rPr>
-        <w:t>)</w:t>
-      </w:r>
-      <w:r>
-        <w:t>)</w:t>
-      </w:r>
-      <w:r>
-        <w:rPr>
-          <w:rFonts w:hint="eastAsia"/>
-        </w:rPr>
-        <w:t>は球の内部に収まり、他人である図中(</w:t>
-      </w:r>
-      <w:r>
-        <w:t>c</w:t>
-      </w:r>
-      <w:r>
-        <w:rPr>
-          <w:rFonts w:hint="eastAsia"/>
-        </w:rPr>
-        <w:t>)のデータは球の外部にプロットされている。よって、しきい値を1.3と設定すれば被験者2については本人か他人化を分類することが可能になる。しかしFig 4</w:t>
-      </w:r>
-      <w:r>
-        <w:t xml:space="preserve"> </w:t>
-      </w:r>
-      <w:r>
-        <w:rPr>
-          <w:rFonts w:hint="eastAsia"/>
-        </w:rPr>
-        <w:t>(</w:t>
-      </w:r>
-      <w:r>
-        <w:t>b</w:t>
-      </w:r>
-      <w:r>
-        <w:rPr>
-          <w:rFonts w:hint="eastAsia"/>
-        </w:rPr>
-        <w:t>)を見ると、本人のデータであるにも関わらず球の外部にプロットされているものが複数存在する。</w:t>
-      </w:r>
-    </w:p>
-    <w:p>
-      <w:pPr>
-        <w:ind w:firstLineChars="100" w:firstLine="210"/>
-      </w:pPr>
-      <w:r>
-        <w:rPr>
-          <w:rFonts w:hint="eastAsia"/>
-        </w:rPr>
-        <w:lastRenderedPageBreak/>
-        <w:t>そこでしきい値を</w:t>
-      </w:r>
-      <w:r>
-        <w:t>2</w:t>
-      </w:r>
-      <w:r>
-        <w:rPr>
-          <w:rFonts w:hint="eastAsia"/>
-        </w:rPr>
-        <w:t>に変更した場合のプロットがFig 5とFig 6である。どちらの被験者についても、本人のデータは球の内部に分布しているが、他人のデータも一部球の内部に分布してしまう。つまり、本実験において完全に本人か否かを分離できるようなしきい値は存在しない。</w:t>
-      </w:r>
+      </w:pPr>
+      <w:bookmarkStart w:id="0" w:name="_GoBack"/>
+      <w:bookmarkEnd w:id="0"/>
     </w:p>
     <w:p>
       <w:pPr>
@@ -1155,63 +528,13 @@
           <w:b/>
         </w:rPr>
       </w:pPr>
+      <w:proofErr w:type="spellStart"/>
       <w:r>
         <w:rPr>
           <w:rFonts w:asciiTheme="minorHAnsi" w:eastAsiaTheme="minorHAnsi" w:hAnsiTheme="minorHAnsi" w:hint="eastAsia"/>
           <w:b/>
         </w:rPr>
-        <w:t>Conclusion</w:t>
-      </w:r>
-    </w:p>
-    <w:p>
-      <w:pPr>
-        <w:ind w:firstLineChars="100" w:firstLine="210"/>
-      </w:pPr>
-      <w:r>
-        <w:rPr>
-          <w:rFonts w:hint="eastAsia"/>
-        </w:rPr>
-        <w:t>本リサーチペーパーでは、私が研究で用いているCVAEの潜在空間を生体認証に応用する方法の検討を行った。結果、潜在変数の分布によってデータが本人か否かを一定の割合で分離することは可能だが、100</w:t>
-      </w:r>
-      <w:r>
-        <w:t>%</w:t>
-      </w:r>
-      <w:r>
-        <w:rPr>
-          <w:rFonts w:hint="eastAsia"/>
-        </w:rPr>
-        <w:t>の精度では難しいということが確認できた。</w:t>
-      </w:r>
-    </w:p>
-    <w:p>
-      <w:pPr>
-        <w:ind w:firstLineChars="100" w:firstLine="210"/>
-      </w:pPr>
-      <w:r>
-        <w:rPr>
-          <w:rFonts w:hint="eastAsia"/>
-        </w:rPr>
-        <w:t>今後の研究では、複数のしきい値で本人を他人だと判断してしまう「本人拒否率」と他人を本人だと判断してしまう「他人受入率」を算出し、これらのトレードオフの関係にある指標のバランスが最適になるしきい値を検討したい。また、なぜ訓練データとの差異の大小によって潜在変数の分布に影響が出るのかを数式的に理解する必要もありそうだ。</w:t>
-      </w:r>
-    </w:p>
-    <w:p>
-      <w:pPr>
-        <w:pStyle w:val="1"/>
-        <w:numPr>
-          <w:ilvl w:val="0"/>
-          <w:numId w:val="1"/>
-        </w:numPr>
-        <w:rPr>
-          <w:rFonts w:asciiTheme="minorHAnsi" w:eastAsiaTheme="minorHAnsi" w:hAnsiTheme="minorHAnsi"/>
-          <w:b/>
-        </w:rPr>
-      </w:pPr>
-      <w:proofErr w:type="spellStart"/>
-      <w:r>
-        <w:rPr>
-          <w:rFonts w:asciiTheme="minorHAnsi" w:eastAsiaTheme="minorHAnsi" w:hAnsiTheme="minorHAnsi" w:hint="eastAsia"/>
-          <w:b/>
-        </w:rPr>
+        <w:lastRenderedPageBreak/>
         <w:t>Refference</w:t>
       </w:r>
       <w:proofErr w:type="spellEnd"/>
@@ -1237,7 +560,7 @@
       <w:r>
         <w:t>-3d(</w:t>
       </w:r>
-      <w:hyperlink r:id="rId13" w:history="1">
+      <w:hyperlink r:id="rId11" w:history="1">
         <w:r>
           <w:rPr>
             <w:rStyle w:val="ac"/>
@@ -1259,17 +582,20 @@
         <w:ind w:leftChars="0"/>
       </w:pPr>
       <w:r>
-        <w:t>3D scatter plot</w:t>
-      </w:r>
-      <w:r>
+        <w:t>国勢調査 平成27年国勢調査 就業状態等基本集計（労働力状態，就業者の産業･職業など）</w:t>
+      </w:r>
+      <w:r>
+        <w:rPr>
+          <w:rFonts w:hint="eastAsia"/>
+        </w:rPr>
         <w:t>(</w:t>
       </w:r>
-      <w:hyperlink r:id="rId14" w:history="1">
+      <w:hyperlink r:id="rId12" w:history="1">
         <w:r>
           <w:rPr>
             <w:rStyle w:val="ac"/>
           </w:rPr>
-          <w:t>https://bl.ocks.org/Niekes/1c15016ae5b5f11508f92852057136b5</w:t>
+          <w:t>https://www.e-stat.go.jp/dbview?sid=0003175084</w:t>
         </w:r>
       </w:hyperlink>
       <w:r>
@@ -1286,74 +612,17 @@
         <w:ind w:leftChars="0"/>
       </w:pPr>
       <w:r>
-        <w:t>Interactive grouped scatterplot in d3.js</w:t>
+        <w:t xml:space="preserve">Natural Earth </w:t>
       </w:r>
       <w:r>
         <w:t>(</w:t>
       </w:r>
       <w:r>
-        <w:rPr>
-          <w:rFonts w:hint="eastAsia"/>
-        </w:rPr>
-        <w:t>マウスオーバーで強調表示</w:t>
+        <w:t>https://www.naturalearthdata.com/</w:t>
       </w:r>
       <w:r>
         <w:t>)</w:t>
       </w:r>
-      <w:r>
-        <w:br/>
-        <w:t>(</w:t>
-      </w:r>
-      <w:hyperlink r:id="rId15" w:history="1">
-        <w:r>
-          <w:rPr>
-            <w:rStyle w:val="ac"/>
-          </w:rPr>
-          <w:t>https://www.d3-graph-gallery.com/graph/scatter_grouped_highlight.html</w:t>
-        </w:r>
-      </w:hyperlink>
-      <w:r>
-        <w:t>)</w:t>
-      </w:r>
-    </w:p>
-    <w:p>
-      <w:pPr>
-        <w:pStyle w:val="a8"/>
-        <w:numPr>
-          <w:ilvl w:val="0"/>
-          <w:numId w:val="4"/>
-        </w:numPr>
-        <w:ind w:leftChars="0"/>
-      </w:pPr>
-      <w:r>
-        <w:t>Categorical legend: square</w:t>
-      </w:r>
-      <w:r>
-        <w:br/>
-      </w:r>
-      <w:r>
-        <w:rPr>
-          <w:rFonts w:hint="eastAsia"/>
-        </w:rPr>
-        <w:t>(</w:t>
-      </w:r>
-      <w:hyperlink r:id="rId16" w:anchor="cat3" w:history="1">
-        <w:r>
-          <w:rPr>
-            <w:rStyle w:val="ac"/>
-          </w:rPr>
-          <w:t>https://www.d3-graph-gallery.com/graph/custom_legend.html#cat3</w:t>
-        </w:r>
-      </w:hyperlink>
-      <w:r>
-        <w:t>)</w:t>
-      </w:r>
-    </w:p>
-    <w:p>
-      <w:pPr>
-        <w:pStyle w:val="a8"/>
-        <w:ind w:leftChars="0" w:left="420"/>
-      </w:pPr>
     </w:p>
     <w:p/>
     <w:sectPr>
@@ -1364,6 +633,44 @@
     </w:sectPr>
   </w:body>
 </w:document>
+</file>
+
+<file path=word/endnotes.xml><?xml version="1.0" encoding="utf-8"?>
+<w:endnotes xmlns:wpc="http://schemas.microsoft.com/office/word/2010/wordprocessingCanvas" xmlns:cx="http://schemas.microsoft.com/office/drawing/2014/chartex" xmlns:cx1="http://schemas.microsoft.com/office/drawing/2015/9/8/chartex" xmlns:cx2="http://schemas.microsoft.com/office/drawing/2015/10/21/chartex" xmlns:cx3="http://schemas.microsoft.com/office/drawing/2016/5/9/chartex" xmlns:cx4="http://schemas.microsoft.com/office/drawing/2016/5/10/chartex" xmlns:cx5="http://schemas.microsoft.com/office/drawing/2016/5/11/chartex" xmlns:cx6="http://schemas.microsoft.com/office/drawing/2016/5/12/chartex" xmlns:cx7="http://schemas.microsoft.com/office/drawing/2016/5/13/chartex" xmlns:cx8="http://schemas.microsoft.com/office/drawing/2016/5/14/chartex" xmlns:mc="http://schemas.openxmlformats.org/markup-compatibility/2006" xmlns:aink="http://schemas.microsoft.com/office/drawing/2016/ink" xmlns:am3d="http://schemas.microsoft.com/office/drawing/2017/model3d" xmlns:o="urn:schemas-microsoft-com:office:office" xmlns:r="http://schemas.openxmlformats.org/officeDocument/2006/relationships" xmlns:m="http://schemas.openxmlformats.org/officeDocument/2006/math" xmlns:v="urn:schemas-microsoft-com:vml" xmlns:wp14="http://schemas.microsoft.com/office/word/2010/wordprocessingDrawing" xmlns:wp="http://schemas.openxmlformats.org/drawingml/2006/wordprocessingDrawing" xmlns:w10="urn:schemas-microsoft-com:office:word" xmlns:w="http://schemas.openxmlformats.org/wordprocessingml/2006/main" xmlns:w14="http://schemas.microsoft.com/office/word/2010/wordml" xmlns:w15="http://schemas.microsoft.com/office/word/2012/wordml" xmlns:w16cid="http://schemas.microsoft.com/office/word/2016/wordml/cid" xmlns:w16se="http://schemas.microsoft.com/office/word/2015/wordml/symex" xmlns:wpg="http://schemas.microsoft.com/office/word/2010/wordprocessingGroup" xmlns:wpi="http://schemas.microsoft.com/office/word/2010/wordprocessingInk" xmlns:wne="http://schemas.microsoft.com/office/word/2006/wordml" xmlns:wps="http://schemas.microsoft.com/office/word/2010/wordprocessingShape" mc:Ignorable="w14 w15 w16se w16cid wp14">
+  <w:endnote w:type="separator" w:id="-1">
+    <w:p>
+      <w:r>
+        <w:separator/>
+      </w:r>
+    </w:p>
+  </w:endnote>
+  <w:endnote w:type="continuationSeparator" w:id="0">
+    <w:p>
+      <w:r>
+        <w:continuationSeparator/>
+      </w:r>
+    </w:p>
+  </w:endnote>
+</w:endnotes>
+</file>
+
+<file path=word/footnotes.xml><?xml version="1.0" encoding="utf-8"?>
+<w:footnotes xmlns:wpc="http://schemas.microsoft.com/office/word/2010/wordprocessingCanvas" xmlns:cx="http://schemas.microsoft.com/office/drawing/2014/chartex" xmlns:cx1="http://schemas.microsoft.com/office/drawing/2015/9/8/chartex" xmlns:cx2="http://schemas.microsoft.com/office/drawing/2015/10/21/chartex" xmlns:cx3="http://schemas.microsoft.com/office/drawing/2016/5/9/chartex" xmlns:cx4="http://schemas.microsoft.com/office/drawing/2016/5/10/chartex" xmlns:cx5="http://schemas.microsoft.com/office/drawing/2016/5/11/chartex" xmlns:cx6="http://schemas.microsoft.com/office/drawing/2016/5/12/chartex" xmlns:cx7="http://schemas.microsoft.com/office/drawing/2016/5/13/chartex" xmlns:cx8="http://schemas.microsoft.com/office/drawing/2016/5/14/chartex" xmlns:mc="http://schemas.openxmlformats.org/markup-compatibility/2006" xmlns:aink="http://schemas.microsoft.com/office/drawing/2016/ink" xmlns:am3d="http://schemas.microsoft.com/office/drawing/2017/model3d" xmlns:o="urn:schemas-microsoft-com:office:office" xmlns:r="http://schemas.openxmlformats.org/officeDocument/2006/relationships" xmlns:m="http://schemas.openxmlformats.org/officeDocument/2006/math" xmlns:v="urn:schemas-microsoft-com:vml" xmlns:wp14="http://schemas.microsoft.com/office/word/2010/wordprocessingDrawing" xmlns:wp="http://schemas.openxmlformats.org/drawingml/2006/wordprocessingDrawing" xmlns:w10="urn:schemas-microsoft-com:office:word" xmlns:w="http://schemas.openxmlformats.org/wordprocessingml/2006/main" xmlns:w14="http://schemas.microsoft.com/office/word/2010/wordml" xmlns:w15="http://schemas.microsoft.com/office/word/2012/wordml" xmlns:w16cid="http://schemas.microsoft.com/office/word/2016/wordml/cid" xmlns:w16se="http://schemas.microsoft.com/office/word/2015/wordml/symex" xmlns:wpg="http://schemas.microsoft.com/office/word/2010/wordprocessingGroup" xmlns:wpi="http://schemas.microsoft.com/office/word/2010/wordprocessingInk" xmlns:wne="http://schemas.microsoft.com/office/word/2006/wordml" xmlns:wps="http://schemas.microsoft.com/office/word/2010/wordprocessingShape" mc:Ignorable="w14 w15 w16se w16cid wp14">
+  <w:footnote w:type="separator" w:id="-1">
+    <w:p>
+      <w:r>
+        <w:separator/>
+      </w:r>
+    </w:p>
+  </w:footnote>
+  <w:footnote w:type="continuationSeparator" w:id="0">
+    <w:p>
+      <w:r>
+        <w:continuationSeparator/>
+      </w:r>
+    </w:p>
+  </w:footnote>
+</w:footnotes>
 </file>
 
 <file path=word/numbering.xml><?xml version="1.0" encoding="utf-8"?>
@@ -2181,7 +1488,7 @@
   <w:style w:type="paragraph" w:default="1" w:styleId="a">
     <w:name w:val="Normal"/>
     <w:qFormat/>
-    <w:rsid w:val="005E6BE9"/>
+    <w:rsid w:val="00CF4FBB"/>
     <w:pPr>
       <w:widowControl w:val="0"/>
       <w:jc w:val="both"/>
@@ -2387,6 +1694,105 @@
     <w:uiPriority w:val="99"/>
     <w:semiHidden/>
     <w:rsid w:val="005E6BE9"/>
+  </w:style>
+  <w:style w:type="character" w:styleId="ae">
+    <w:name w:val="Unresolved Mention"/>
+    <w:basedOn w:val="a0"/>
+    <w:uiPriority w:val="99"/>
+    <w:semiHidden/>
+    <w:unhideWhenUsed/>
+    <w:rsid w:val="000276A0"/>
+    <w:rPr>
+      <w:color w:val="605E5C"/>
+      <w:shd w:val="clear" w:color="auto" w:fill="E1DFDD"/>
+    </w:rPr>
+  </w:style>
+  <w:style w:type="paragraph" w:styleId="af">
+    <w:name w:val="TOC Heading"/>
+    <w:basedOn w:val="1"/>
+    <w:next w:val="a"/>
+    <w:uiPriority w:val="39"/>
+    <w:unhideWhenUsed/>
+    <w:qFormat/>
+    <w:rsid w:val="009C65DE"/>
+    <w:pPr>
+      <w:keepLines/>
+      <w:widowControl/>
+      <w:spacing w:before="240" w:line="259" w:lineRule="auto"/>
+      <w:jc w:val="left"/>
+      <w:outlineLvl w:val="9"/>
+    </w:pPr>
+    <w:rPr>
+      <w:color w:val="2F5496" w:themeColor="accent1" w:themeShade="BF"/>
+      <w:kern w:val="0"/>
+      <w:sz w:val="32"/>
+      <w:szCs w:val="32"/>
+    </w:rPr>
+  </w:style>
+  <w:style w:type="paragraph" w:styleId="11">
+    <w:name w:val="toc 1"/>
+    <w:basedOn w:val="a"/>
+    <w:next w:val="a"/>
+    <w:autoRedefine/>
+    <w:uiPriority w:val="39"/>
+    <w:unhideWhenUsed/>
+    <w:rsid w:val="009C65DE"/>
+  </w:style>
+  <w:style w:type="paragraph" w:styleId="2">
+    <w:name w:val="toc 2"/>
+    <w:basedOn w:val="a"/>
+    <w:next w:val="a"/>
+    <w:autoRedefine/>
+    <w:uiPriority w:val="39"/>
+    <w:unhideWhenUsed/>
+    <w:rsid w:val="009C65DE"/>
+    <w:pPr>
+      <w:ind w:leftChars="100" w:left="210"/>
+    </w:pPr>
+  </w:style>
+  <w:style w:type="paragraph" w:styleId="af0">
+    <w:name w:val="header"/>
+    <w:basedOn w:val="a"/>
+    <w:link w:val="af1"/>
+    <w:uiPriority w:val="99"/>
+    <w:unhideWhenUsed/>
+    <w:rsid w:val="004224AF"/>
+    <w:pPr>
+      <w:tabs>
+        <w:tab w:val="center" w:pos="4252"/>
+        <w:tab w:val="right" w:pos="8504"/>
+      </w:tabs>
+      <w:snapToGrid w:val="0"/>
+    </w:pPr>
+  </w:style>
+  <w:style w:type="character" w:customStyle="1" w:styleId="af1">
+    <w:name w:val="ヘッダー (文字)"/>
+    <w:basedOn w:val="a0"/>
+    <w:link w:val="af0"/>
+    <w:uiPriority w:val="99"/>
+    <w:rsid w:val="004224AF"/>
+  </w:style>
+  <w:style w:type="paragraph" w:styleId="af2">
+    <w:name w:val="footer"/>
+    <w:basedOn w:val="a"/>
+    <w:link w:val="af3"/>
+    <w:uiPriority w:val="99"/>
+    <w:unhideWhenUsed/>
+    <w:rsid w:val="004224AF"/>
+    <w:pPr>
+      <w:tabs>
+        <w:tab w:val="center" w:pos="4252"/>
+        <w:tab w:val="right" w:pos="8504"/>
+      </w:tabs>
+      <w:snapToGrid w:val="0"/>
+    </w:pPr>
+  </w:style>
+  <w:style w:type="character" w:customStyle="1" w:styleId="af3">
+    <w:name w:val="フッター (文字)"/>
+    <w:basedOn w:val="a0"/>
+    <w:link w:val="af2"/>
+    <w:uiPriority w:val="99"/>
+    <w:rsid w:val="004224AF"/>
   </w:style>
 </w:styles>
 </file>
@@ -2684,4 +2090,16 @@
     </a:ext>
   </a:extLst>
 </a:theme>
+</file>
+
+<file path=customXml/item1.xml><?xml version="1.0" encoding="utf-8"?>
+<b:Sources xmlns:b="http://schemas.openxmlformats.org/officeDocument/2006/bibliography" xmlns="http://schemas.openxmlformats.org/officeDocument/2006/bibliography" SelectedStyle="\APASixthEditionOfficeOnline.xsl" StyleName="APA" Version="6"/>
+</file>
+
+<file path=customXml/itemProps1.xml><?xml version="1.0" encoding="utf-8"?>
+<ds:datastoreItem xmlns:ds="http://schemas.openxmlformats.org/officeDocument/2006/customXml" ds:itemID="{A9E28A15-C852-4DA5-BA14-E556F2403B2C}">
+  <ds:schemaRefs>
+    <ds:schemaRef ds:uri="http://schemas.openxmlformats.org/officeDocument/2006/bibliography"/>
+  </ds:schemaRefs>
+</ds:datastoreItem>
 </file>
</xml_diff>